<commit_message>
add link to jupyter notebook
</commit_message>
<xml_diff>
--- a/H1B_Capstone/Summaries/H1B_Inferential_Statistics.docx
+++ b/H1B_Capstone/Summaries/H1B_Inferential_Statistics.docx
@@ -64,33 +64,49 @@
       <w:r>
         <w:t>,</w:t>
       </w:r>
+      <w:r>
+        <w:t xml:space="preserve"> the p-value was incredibly small, essentially zero, leading me to reject the null hypothesis that there was no difference in county population size for applications that were certified and denied. </w:t>
+      </w:r>
+    </w:p>
+    <w:p>
+      <w:r>
+        <w:t>Finally</w:t>
+      </w:r>
+      <w:r>
+        <w:t>,</w:t>
+      </w:r>
+      <w:r>
+        <w:t xml:space="preserve"> I looked at whether there was a correlation between prevailing wage and county population. </w:t>
+      </w:r>
+      <w:r>
+        <w:t xml:space="preserve">I generated a least squares line as well as a Pearson R </w:t>
+      </w:r>
+      <w:proofErr w:type="gramStart"/>
+      <w:r>
+        <w:t>in order to</w:t>
+      </w:r>
+      <w:proofErr w:type="gramEnd"/>
+      <w:r>
+        <w:t xml:space="preserve"> determine if a correlation was evident. The correlation coefficient for this relationship is -0.00039. This indicates that there is essentially no correlation between the two variables. </w:t>
+      </w:r>
+    </w:p>
+    <w:p>
+      <w:r>
+        <w:t xml:space="preserve">All of the code for the above analyses can be found here: </w:t>
+      </w:r>
+      <w:hyperlink r:id="rId4" w:history="1">
+        <w:r>
+          <w:rPr>
+            <w:rStyle w:val="Hyperlink"/>
+          </w:rPr>
+          <w:t>https://github.com/Liptoni/Springboard/blob/master/H1B_Capstone/jupyter_notebooks/capstone1_Inf_Stats.ipynb</w:t>
+        </w:r>
+      </w:hyperlink>
+      <w:r>
+        <w:t xml:space="preserve"> </w:t>
+      </w:r>
       <w:bookmarkStart w:id="0" w:name="_GoBack"/>
       <w:bookmarkEnd w:id="0"/>
-      <w:r>
-        <w:t xml:space="preserve"> the p-value was incredibly small, essentially zero, leading me to reject the null hypothesis that there was no difference in county population size for applications that were certified and denied. </w:t>
-      </w:r>
-    </w:p>
-    <w:p>
-      <w:r>
-        <w:t>Finally</w:t>
-      </w:r>
-      <w:r>
-        <w:t>,</w:t>
-      </w:r>
-      <w:r>
-        <w:t xml:space="preserve"> I looked at whether there was a correlation between prevailing wage and county population. </w:t>
-      </w:r>
-      <w:r>
-        <w:t xml:space="preserve">I generated a least squares line as well as a Pearson R </w:t>
-      </w:r>
-      <w:proofErr w:type="gramStart"/>
-      <w:r>
-        <w:t>in order to</w:t>
-      </w:r>
-      <w:proofErr w:type="gramEnd"/>
-      <w:r>
-        <w:t xml:space="preserve"> determine if a correlation was evident. The correlation coefficient for this relationship is -0.00039. This indicates that there is essentially no correlation between the two variables. </w:t>
-      </w:r>
     </w:p>
     <w:sectPr>
       <w:pgSz w:w="12240" w:h="15840"/>
@@ -527,6 +543,29 @@
     <w:semiHidden/>
     <w:unhideWhenUsed/>
   </w:style>
+  <w:style w:type="character" w:styleId="Hyperlink">
+    <w:name w:val="Hyperlink"/>
+    <w:basedOn w:val="DefaultParagraphFont"/>
+    <w:uiPriority w:val="99"/>
+    <w:unhideWhenUsed/>
+    <w:rsid w:val="00392A16"/>
+    <w:rPr>
+      <w:color w:val="0563C1" w:themeColor="hyperlink"/>
+      <w:u w:val="single"/>
+    </w:rPr>
+  </w:style>
+  <w:style w:type="character" w:styleId="UnresolvedMention">
+    <w:name w:val="Unresolved Mention"/>
+    <w:basedOn w:val="DefaultParagraphFont"/>
+    <w:uiPriority w:val="99"/>
+    <w:semiHidden/>
+    <w:unhideWhenUsed/>
+    <w:rsid w:val="00392A16"/>
+    <w:rPr>
+      <w:color w:val="808080"/>
+      <w:shd w:val="clear" w:color="auto" w:fill="E6E6E6"/>
+    </w:rPr>
+  </w:style>
 </w:styles>
 </file>
 

</xml_diff>

<commit_message>
Add p-value for pearson R
</commit_message>
<xml_diff>
--- a/H1B_Capstone/Summaries/H1B_Inferential_Statistics.docx
+++ b/H1B_Capstone/Summaries/H1B_Inferential_Statistics.docx
@@ -29,7 +29,31 @@
         <w:t xml:space="preserve"> relationships. The first relationship I explored was whether there was a difference in the prevailing wages of applications that were certified or denied. </w:t>
       </w:r>
       <w:r>
-        <w:t xml:space="preserve">For this analysis, I chose to use a t-test with a null hypothesis that there is not difference between the mean prevailing wages for applications that were certified or denied. The resulting alternative hypothesis is that there is a difference in the mean wages of the two groups. The mean wage of certified applications was $72,553.44 and the mean wage of denied applications was $2,245,810.64. I next performed a t-test with unequal variance as the sample sizes for the two groups were unequal (certified = 2,818,282; denied = 94,267). The resulting p-value of the t-test was extremely small, 7.67e-166. Such an incredibly small p-value leads me to reject the null hypothesis that the mean wage for certified and denied applications are equal. </w:t>
+        <w:t>For this analysis, I chose to use a t-test with a null hypothesis that there is not difference between the mean prevailing wages for applications that were certified or denied. The resulting alternative hypothesis is that there is a difference in the mean wages of the two groups. The mean wage of certified applications was $72,553.44 and the mean wage of denied applications was $2,</w:t>
+      </w:r>
+      <w:r>
+        <w:t>160</w:t>
+      </w:r>
+      <w:r>
+        <w:t>,</w:t>
+      </w:r>
+      <w:r>
+        <w:t>933</w:t>
+      </w:r>
+      <w:r>
+        <w:t>.6</w:t>
+      </w:r>
+      <w:r>
+        <w:t>5</w:t>
+      </w:r>
+      <w:r>
+        <w:t>. I next performed a t-test with unequal variance as the sample sizes for the two groups were unequal (certified = 2,818,282; denied = 94,26</w:t>
+      </w:r>
+      <w:r>
+        <w:t>5</w:t>
+      </w:r>
+      <w:r>
+        <w:t xml:space="preserve">). The resulting p-value of the t-test was extremely small, 7.67e-166. Such an incredibly small p-value leads me to reject the null hypothesis that the mean wage for certified and denied applications are equal. </w:t>
       </w:r>
     </w:p>
     <w:p>
@@ -79,16 +103,19 @@
         <w:t xml:space="preserve"> I looked at whether there was a correlation between prevailing wage and county population. </w:t>
       </w:r>
       <w:r>
-        <w:t xml:space="preserve">I generated a least squares line as well as a Pearson R </w:t>
-      </w:r>
-      <w:proofErr w:type="gramStart"/>
-      <w:r>
-        <w:t>in order to</w:t>
-      </w:r>
-      <w:proofErr w:type="gramEnd"/>
-      <w:r>
-        <w:t xml:space="preserve"> determine if a correlation was evident. The correlation coefficient for this relationship is -0.00039. This indicates that there is essentially no correlation between the two variables. </w:t>
-      </w:r>
+        <w:t>I generated a least squares line as well as a Pearson R to determine if a correlation was evident. The correlation coefficient for this relationship is 0.000</w:t>
+      </w:r>
+      <w:r>
+        <w:t>05</w:t>
+      </w:r>
+      <w:r>
+        <w:t xml:space="preserve">. This indicates that there is essentially no correlation between the two variables. </w:t>
+      </w:r>
+      <w:r>
+        <w:t>The p-value for this correlation is 0.93, also indicating that there is essentially no relationship between these two variables.</w:t>
+      </w:r>
+      <w:bookmarkStart w:id="0" w:name="_GoBack"/>
+      <w:bookmarkEnd w:id="0"/>
     </w:p>
     <w:p>
       <w:r>
@@ -105,8 +132,6 @@
       <w:r>
         <w:t xml:space="preserve"> </w:t>
       </w:r>
-      <w:bookmarkStart w:id="0" w:name="_GoBack"/>
-      <w:bookmarkEnd w:id="0"/>
     </w:p>
     <w:sectPr>
       <w:pgSz w:w="12240" w:h="15840"/>

</xml_diff>